<commit_message>
added subfolder *.md concat
</commit_message>
<xml_diff>
--- a/ Report.docx
+++ b/ Report.docx
@@ -6,1427 +6,46 @@
       <w:pPr>
         <w:pStyle w:val="Heading1"/>
       </w:pPr>
-      <w:bookmarkStart w:id="21" w:name="react-wysiwyg"/>
+      <w:bookmarkStart w:id="21" w:name="введение"/>
       <w:bookmarkEnd w:id="21"/>
       <w:r>
-        <w:t xml:space="preserve">React-Wysiwyg</w:t>
+        <w:t xml:space="preserve">Введение</w:t>
       </w:r>
     </w:p>
     <w:p>
       <w:pPr>
-        <w:pStyle w:val="FigureWithCaption"/>
-      </w:pPr>
+        <w:pStyle w:val="Heading1"/>
+      </w:pPr>
+      <w:bookmarkStart w:id="22" w:name="основная-часть"/>
+      <w:bookmarkEnd w:id="22"/>
       <w:r>
-        <w:drawing>
-          <wp:inline>
-            <wp:extent cx="5791200" cy="2002790"/>
-            <wp:effectExtent b="0" l="0" r="0" t="0"/>
-            <wp:docPr descr="" id="1" name="Picture"/>
-            <a:graphic>
-              <a:graphicData uri="http://schemas.openxmlformats.org/drawingml/2006/picture">
-                <pic:pic>
-                  <pic:nvPicPr>
-                    <pic:cNvPr descr="images/demo.gif" id="0" name="Picture"/>
-                    <pic:cNvPicPr>
-                      <a:picLocks noChangeArrowheads="1" noChangeAspect="1"/>
-                    </pic:cNvPicPr>
-                  </pic:nvPicPr>
-                  <pic:blipFill>
-                    <a:blip r:embed="rId22"/>
-                    <a:stretch>
-                      <a:fillRect/>
-                    </a:stretch>
-                  </pic:blipFill>
-                  <pic:spPr bwMode="auto">
-                    <a:xfrm>
-                      <a:off x="0" y="0"/>
-                      <a:ext cx="5791200" cy="2002790"/>
-                    </a:xfrm>
-                    <a:prstGeom prst="rect">
-                      <a:avLst/>
-                    </a:prstGeom>
-                    <a:noFill/>
-                    <a:ln w="9525">
-                      <a:noFill/>
-                      <a:headEnd/>
-                      <a:tailEnd/>
-                    </a:ln>
-                  </pic:spPr>
-                </pic:pic>
-              </a:graphicData>
-            </a:graphic>
-          </wp:inline>
-        </w:drawing>
+        <w:t xml:space="preserve">Основная часть</w:t>
       </w:r>
     </w:p>
     <w:p>
       <w:pPr>
-        <w:pStyle w:val="ImageCaption"/>
-      </w:pPr>
+        <w:pStyle w:val="Heading1"/>
+      </w:pPr>
+      <w:bookmarkStart w:id="23" w:name="заключение"/>
+      <w:bookmarkEnd w:id="23"/>
       <w:r>
-        <w:t xml:space="preserve">react-wysiwyg image</w:t>
+        <w:t xml:space="preserve">5. Заключение</w:t>
       </w:r>
     </w:p>
     <w:p>
       <w:pPr>
-        <w:pStyle w:val="BodyText"/>
-      </w:pPr>
-      <w:r>
-        <w:t xml:space="preserve">This component allows you to have some control over</w:t>
-      </w:r>
-      <w:r>
-        <w:t xml:space="preserve"> </w:t>
-      </w:r>
-      <w:r>
-        <w:rPr>
-          <w:rStyle w:val="VerbatimChar"/>
-        </w:rPr>
-        <w:t xml:space="preserve">contenteditable</w:t>
-      </w:r>
-      <w:r>
-        <w:t xml:space="preserve"> </w:t>
-      </w:r>
-      <w:r>
-        <w:t xml:space="preserve">content. It's especially useful for when you need to implement something that a</w:t>
-      </w:r>
-      <w:r>
-        <w:t xml:space="preserve"> </w:t>
-      </w:r>
-      <w:r>
-        <w:rPr>
-          <w:rStyle w:val="VerbatimChar"/>
-        </w:rPr>
-        <w:t xml:space="preserve">textarea</w:t>
-      </w:r>
-      <w:r>
-        <w:t xml:space="preserve"> </w:t>
-      </w:r>
-      <w:r>
-        <w:t xml:space="preserve">or</w:t>
-      </w:r>
-      <w:r>
-        <w:t xml:space="preserve"> </w:t>
-      </w:r>
-      <w:r>
-        <w:rPr>
-          <w:rStyle w:val="VerbatimChar"/>
-        </w:rPr>
-        <w:t xml:space="preserve">input</w:t>
-      </w:r>
-      <w:r>
-        <w:t xml:space="preserve"> </w:t>
-      </w:r>
-      <w:r>
-        <w:t xml:space="preserve">field can't provide -- i.e., something like Twitter's tweet-box that implements syntax highlighting, and auto-link creation, as seen in the above example. If you're looking for simple inline-editing, this module can work for that too, but I would suggest using traditional</w:t>
-      </w:r>
-      <w:r>
-        <w:t xml:space="preserve"> </w:t>
-      </w:r>
-      <w:r>
-        <w:rPr>
-          <w:rStyle w:val="VerbatimChar"/>
-        </w:rPr>
-        <w:t xml:space="preserve">input</w:t>
-      </w:r>
-      <w:r>
-        <w:t xml:space="preserve"> </w:t>
-      </w:r>
-      <w:r>
-        <w:t xml:space="preserve">fields where possible for improved cross-browser compatibility, and better accessibility.</w:t>
-      </w:r>
-    </w:p>
-    <w:p>
-      <w:pPr>
-        <w:pStyle w:val="BodyText"/>
-      </w:pPr>
-      <w:r>
-        <w:t xml:space="preserve">This module works well in the latest version of Chrome, Safari, Firefox, and iOS Safari. It mostly works in IE, thanks to a series of unfortunate hacks. Further testing for accessibility and browser support is required, and other features need to be implemented, such as paragraph/newline support.</w:t>
-      </w:r>
-    </w:p>
-    <w:p>
-      <w:pPr>
-        <w:pStyle w:val="BodyText"/>
-      </w:pPr>
-      <w:r>
-        <w:t xml:space="preserve">It's worth looking at the supplied example to get a sense of how to use this module.</w:t>
-      </w:r>
-    </w:p>
-    <w:p>
-      <w:pPr>
-        <w:pStyle w:val="Heading2"/>
-      </w:pPr>
-      <w:bookmarkStart w:id="23" w:name="install"/>
-      <w:bookmarkEnd w:id="23"/>
-      <w:r>
-        <w:t xml:space="preserve">Install</w:t>
-      </w:r>
-    </w:p>
-    <w:p>
-      <w:pPr>
-        <w:pStyle w:val="SourceCode"/>
-      </w:pPr>
-      <w:r>
-        <w:rPr>
-          <w:rStyle w:val="VerbatimChar"/>
-        </w:rPr>
-        <w:t xml:space="preserve">$ npm install react-wysiwyg</w:t>
-      </w:r>
-    </w:p>
-    <w:p>
-      <w:pPr>
-        <w:pStyle w:val="Heading2"/>
-      </w:pPr>
-      <w:bookmarkStart w:id="24" w:name="run-the-example"/>
+        <w:pStyle w:val="Heading1"/>
+      </w:pPr>
+      <w:bookmarkStart w:id="24" w:name="список-использованных-источников"/>
       <w:bookmarkEnd w:id="24"/>
       <w:r>
-        <w:t xml:space="preserve">Run the example</w:t>
-      </w:r>
-    </w:p>
-    <w:p>
-      <w:pPr>
-        <w:pStyle w:val="SourceCode"/>
-      </w:pPr>
-      <w:r>
-        <w:rPr>
-          <w:rStyle w:val="VerbatimChar"/>
-        </w:rPr>
-        <w:t xml:space="preserve">$ git clone https://github.com/bmcmahen/react-wysiwyg.git &amp;&amp; cd react-wysiwyg</w:t>
-      </w:r>
-      <w:r>
-        <w:br w:type="textWrapping"/>
-      </w:r>
-      <w:r>
-        <w:rPr>
-          <w:rStyle w:val="VerbatimChar"/>
-        </w:rPr>
-        <w:t xml:space="preserve">$ npm install</w:t>
-      </w:r>
-      <w:r>
-        <w:br w:type="textWrapping"/>
-      </w:r>
-      <w:r>
-        <w:rPr>
-          <w:rStyle w:val="VerbatimChar"/>
-        </w:rPr>
-        <w:t xml:space="preserve">$ make build</w:t>
-      </w:r>
-      <w:r>
-        <w:br w:type="textWrapping"/>
-      </w:r>
-      <w:r>
-        <w:rPr>
-          <w:rStyle w:val="VerbatimChar"/>
-        </w:rPr>
-        <w:t xml:space="preserve">$ make example</w:t>
-      </w:r>
-    </w:p>
-    <w:p>
-      <w:pPr>
-        <w:pStyle w:val="Heading2"/>
-      </w:pPr>
-      <w:bookmarkStart w:id="25" w:name="usage"/>
-      <w:bookmarkEnd w:id="25"/>
-      <w:r>
-        <w:t xml:space="preserve">Usage</w:t>
-      </w:r>
-    </w:p>
-    <w:p>
-      <w:pPr>
-        <w:pStyle w:val="SourceCode"/>
-      </w:pPr>
-      <w:r>
-        <w:rPr>
-          <w:rStyle w:val="KeywordTok"/>
-        </w:rPr>
-        <w:t xml:space="preserve">var</w:t>
-      </w:r>
-      <w:r>
-        <w:rPr>
-          <w:rStyle w:val="NormalTok"/>
-        </w:rPr>
-        <w:t xml:space="preserve"> </w:t>
-      </w:r>
-      <w:r>
-        <w:rPr>
-          <w:rStyle w:val="NormalTok"/>
-        </w:rPr>
-        <w:t xml:space="preserve">ContentEditable </w:t>
-      </w:r>
-      <w:r>
-        <w:rPr>
-          <w:rStyle w:val="OperatorTok"/>
-        </w:rPr>
-        <w:t xml:space="preserve">=</w:t>
-      </w:r>
-      <w:r>
-        <w:rPr>
-          <w:rStyle w:val="NormalTok"/>
-        </w:rPr>
-        <w:t xml:space="preserve"> </w:t>
-      </w:r>
-      <w:r>
-        <w:rPr>
-          <w:rStyle w:val="AttributeTok"/>
-        </w:rPr>
-        <w:t xml:space="preserve">require</w:t>
-      </w:r>
-      <w:r>
-        <w:rPr>
-          <w:rStyle w:val="NormalTok"/>
-        </w:rPr>
-        <w:t xml:space="preserve">(</w:t>
-      </w:r>
-      <w:r>
-        <w:rPr>
-          <w:rStyle w:val="StringTok"/>
-        </w:rPr>
-        <w:t xml:space="preserve">'react-wysiwyg'</w:t>
-      </w:r>
-      <w:r>
-        <w:rPr>
-          <w:rStyle w:val="NormalTok"/>
-        </w:rPr>
-        <w:t xml:space="preserve">)</w:t>
-      </w:r>
-      <w:r>
-        <w:rPr>
-          <w:rStyle w:val="OperatorTok"/>
-        </w:rPr>
-        <w:t xml:space="preserve">;</w:t>
-      </w:r>
-      <w:r>
-        <w:br w:type="textWrapping"/>
-      </w:r>
-      <w:r>
-        <w:br w:type="textWrapping"/>
-      </w:r>
-      <w:r>
-        <w:rPr>
-          <w:rStyle w:val="KeywordTok"/>
-        </w:rPr>
-        <w:t xml:space="preserve">var</w:t>
-      </w:r>
-      <w:r>
-        <w:rPr>
-          <w:rStyle w:val="NormalTok"/>
-        </w:rPr>
-        <w:t xml:space="preserve"> </w:t>
-      </w:r>
-      <w:r>
-        <w:rPr>
-          <w:rStyle w:val="NormalTok"/>
-        </w:rPr>
-        <w:t xml:space="preserve">Example </w:t>
-      </w:r>
-      <w:r>
-        <w:rPr>
-          <w:rStyle w:val="OperatorTok"/>
-        </w:rPr>
-        <w:t xml:space="preserve">=</w:t>
-      </w:r>
-      <w:r>
-        <w:rPr>
-          <w:rStyle w:val="NormalTok"/>
-        </w:rPr>
-        <w:t xml:space="preserve"> </w:t>
-      </w:r>
-      <w:r>
-        <w:rPr>
-          <w:rStyle w:val="VariableTok"/>
-        </w:rPr>
-        <w:t xml:space="preserve">React</w:t>
-      </w:r>
-      <w:r>
-        <w:rPr>
-          <w:rStyle w:val="NormalTok"/>
-        </w:rPr>
-        <w:t xml:space="preserve">.</w:t>
-      </w:r>
-      <w:r>
-        <w:rPr>
-          <w:rStyle w:val="AttributeTok"/>
-        </w:rPr>
-        <w:t xml:space="preserve">createClass</w:t>
-      </w:r>
-      <w:r>
-        <w:rPr>
-          <w:rStyle w:val="NormalTok"/>
-        </w:rPr>
-        <w:t xml:space="preserve">(</w:t>
-      </w:r>
-      <w:r>
-        <w:rPr>
-          <w:rStyle w:val="OperatorTok"/>
-        </w:rPr>
-        <w:t xml:space="preserve">{</w:t>
-      </w:r>
-      <w:r>
-        <w:br w:type="textWrapping"/>
-      </w:r>
-      <w:r>
-        <w:br w:type="textWrapping"/>
-      </w:r>
-      <w:r>
-        <w:rPr>
-          <w:rStyle w:val="NormalTok"/>
-        </w:rPr>
-        <w:t xml:space="preserve">  </w:t>
-      </w:r>
-      <w:r>
-        <w:rPr>
-          <w:rStyle w:val="DataTypeTok"/>
-        </w:rPr>
-        <w:t xml:space="preserve">getInitialState</w:t>
-      </w:r>
-      <w:r>
-        <w:rPr>
-          <w:rStyle w:val="OperatorTok"/>
-        </w:rPr>
-        <w:t xml:space="preserve">:</w:t>
-      </w:r>
-      <w:r>
-        <w:rPr>
-          <w:rStyle w:val="NormalTok"/>
-        </w:rPr>
-        <w:t xml:space="preserve"> </w:t>
-      </w:r>
-      <w:r>
-        <w:rPr>
-          <w:rStyle w:val="KeywordTok"/>
-        </w:rPr>
-        <w:t xml:space="preserve">function</w:t>
-      </w:r>
-      <w:r>
-        <w:rPr>
-          <w:rStyle w:val="NormalTok"/>
-        </w:rPr>
-        <w:t xml:space="preserve">()</w:t>
-      </w:r>
-      <w:r>
-        <w:rPr>
-          <w:rStyle w:val="OperatorTok"/>
-        </w:rPr>
-        <w:t xml:space="preserve">{</w:t>
-      </w:r>
-      <w:r>
-        <w:br w:type="textWrapping"/>
-      </w:r>
-      <w:r>
-        <w:rPr>
-          <w:rStyle w:val="NormalTok"/>
-        </w:rPr>
-        <w:t xml:space="preserve">    </w:t>
-      </w:r>
-      <w:r>
-        <w:rPr>
-          <w:rStyle w:val="ControlFlowTok"/>
-        </w:rPr>
-        <w:t xml:space="preserve">return</w:t>
-      </w:r>
-      <w:r>
-        <w:rPr>
-          <w:rStyle w:val="NormalTok"/>
-        </w:rPr>
-        <w:t xml:space="preserve"> </w:t>
-      </w:r>
-      <w:r>
-        <w:rPr>
-          <w:rStyle w:val="OperatorTok"/>
-        </w:rPr>
-        <w:t xml:space="preserve">{</w:t>
-      </w:r>
-      <w:r>
-        <w:br w:type="textWrapping"/>
-      </w:r>
-      <w:r>
-        <w:rPr>
-          <w:rStyle w:val="NormalTok"/>
-        </w:rPr>
-        <w:t xml:space="preserve">      </w:t>
-      </w:r>
-      <w:r>
-        <w:rPr>
-          <w:rStyle w:val="DataTypeTok"/>
-        </w:rPr>
-        <w:t xml:space="preserve">html</w:t>
-      </w:r>
-      <w:r>
-        <w:rPr>
-          <w:rStyle w:val="OperatorTok"/>
-        </w:rPr>
-        <w:t xml:space="preserve">:</w:t>
-      </w:r>
-      <w:r>
-        <w:rPr>
-          <w:rStyle w:val="NormalTok"/>
-        </w:rPr>
-        <w:t xml:space="preserve"> </w:t>
-      </w:r>
-      <w:r>
-        <w:rPr>
-          <w:rStyle w:val="StringTok"/>
-        </w:rPr>
-        <w:t xml:space="preserve">'default text'</w:t>
-      </w:r>
-      <w:r>
-        <w:rPr>
-          <w:rStyle w:val="OperatorTok"/>
-        </w:rPr>
-        <w:t xml:space="preserve">,</w:t>
-      </w:r>
-      <w:r>
-        <w:br w:type="textWrapping"/>
-      </w:r>
-      <w:r>
-        <w:rPr>
-          <w:rStyle w:val="NormalTok"/>
-        </w:rPr>
-        <w:t xml:space="preserve">      </w:t>
-      </w:r>
-      <w:r>
-        <w:rPr>
-          <w:rStyle w:val="DataTypeTok"/>
-        </w:rPr>
-        <w:t xml:space="preserve">placeholder</w:t>
-      </w:r>
-      <w:r>
-        <w:rPr>
-          <w:rStyle w:val="OperatorTok"/>
-        </w:rPr>
-        <w:t xml:space="preserve">:</w:t>
-      </w:r>
-      <w:r>
-        <w:rPr>
-          <w:rStyle w:val="NormalTok"/>
-        </w:rPr>
-        <w:t xml:space="preserve"> </w:t>
-      </w:r>
-      <w:r>
-        <w:rPr>
-          <w:rStyle w:val="KeywordTok"/>
-        </w:rPr>
-        <w:t xml:space="preserve">false</w:t>
-      </w:r>
-      <w:r>
-        <w:rPr>
-          <w:rStyle w:val="OperatorTok"/>
-        </w:rPr>
-        <w:t xml:space="preserve">,</w:t>
-      </w:r>
-      <w:r>
-        <w:br w:type="textWrapping"/>
-      </w:r>
-      <w:r>
-        <w:rPr>
-          <w:rStyle w:val="NormalTok"/>
-        </w:rPr>
-        <w:t xml:space="preserve">      </w:t>
-      </w:r>
-      <w:r>
-        <w:rPr>
-          <w:rStyle w:val="DataTypeTok"/>
-        </w:rPr>
-        <w:t xml:space="preserve">editing</w:t>
-      </w:r>
-      <w:r>
-        <w:rPr>
-          <w:rStyle w:val="OperatorTok"/>
-        </w:rPr>
-        <w:t xml:space="preserve">:</w:t>
-      </w:r>
-      <w:r>
-        <w:rPr>
-          <w:rStyle w:val="NormalTok"/>
-        </w:rPr>
-        <w:t xml:space="preserve"> </w:t>
-      </w:r>
-      <w:r>
-        <w:rPr>
-          <w:rStyle w:val="KeywordTok"/>
-        </w:rPr>
-        <w:t xml:space="preserve">false</w:t>
-      </w:r>
-      <w:r>
-        <w:br w:type="textWrapping"/>
-      </w:r>
-      <w:r>
-        <w:rPr>
-          <w:rStyle w:val="NormalTok"/>
-        </w:rPr>
-        <w:t xml:space="preserve">    </w:t>
-      </w:r>
-      <w:r>
-        <w:rPr>
-          <w:rStyle w:val="OperatorTok"/>
-        </w:rPr>
-        <w:t xml:space="preserve">}</w:t>
-      </w:r>
-      <w:r>
-        <w:br w:type="textWrapping"/>
-      </w:r>
-      <w:r>
-        <w:rPr>
-          <w:rStyle w:val="NormalTok"/>
-        </w:rPr>
-        <w:t xml:space="preserve">  </w:t>
-      </w:r>
-      <w:r>
-        <w:rPr>
-          <w:rStyle w:val="OperatorTok"/>
-        </w:rPr>
-        <w:t xml:space="preserve">},</w:t>
-      </w:r>
-      <w:r>
-        <w:br w:type="textWrapping"/>
-      </w:r>
-      <w:r>
-        <w:br w:type="textWrapping"/>
-      </w:r>
-      <w:r>
-        <w:rPr>
-          <w:rStyle w:val="NormalTok"/>
-        </w:rPr>
-        <w:t xml:space="preserve">  </w:t>
-      </w:r>
-      <w:r>
-        <w:rPr>
-          <w:rStyle w:val="DataTypeTok"/>
-        </w:rPr>
-        <w:t xml:space="preserve">render</w:t>
-      </w:r>
-      <w:r>
-        <w:rPr>
-          <w:rStyle w:val="OperatorTok"/>
-        </w:rPr>
-        <w:t xml:space="preserve">:</w:t>
-      </w:r>
-      <w:r>
-        <w:rPr>
-          <w:rStyle w:val="NormalTok"/>
-        </w:rPr>
-        <w:t xml:space="preserve"> </w:t>
-      </w:r>
-      <w:r>
-        <w:rPr>
-          <w:rStyle w:val="KeywordTok"/>
-        </w:rPr>
-        <w:t xml:space="preserve">function</w:t>
-      </w:r>
-      <w:r>
-        <w:rPr>
-          <w:rStyle w:val="NormalTok"/>
-        </w:rPr>
-        <w:t xml:space="preserve">()</w:t>
-      </w:r>
-      <w:r>
-        <w:rPr>
-          <w:rStyle w:val="OperatorTok"/>
-        </w:rPr>
-        <w:t xml:space="preserve">{</w:t>
-      </w:r>
-      <w:r>
-        <w:br w:type="textWrapping"/>
-      </w:r>
-      <w:r>
-        <w:rPr>
-          <w:rStyle w:val="NormalTok"/>
-        </w:rPr>
-        <w:t xml:space="preserve">    </w:t>
-      </w:r>
-      <w:r>
-        <w:rPr>
-          <w:rStyle w:val="ControlFlowTok"/>
-        </w:rPr>
-        <w:t xml:space="preserve">return</w:t>
-      </w:r>
-      <w:r>
-        <w:rPr>
-          <w:rStyle w:val="NormalTok"/>
-        </w:rPr>
-        <w:t xml:space="preserve"> </w:t>
-      </w:r>
-      <w:r>
-        <w:rPr>
-          <w:rStyle w:val="NormalTok"/>
-        </w:rPr>
-        <w:t xml:space="preserve">(</w:t>
-      </w:r>
-      <w:r>
-        <w:br w:type="textWrapping"/>
-      </w:r>
-      <w:r>
-        <w:rPr>
-          <w:rStyle w:val="NormalTok"/>
-        </w:rPr>
-        <w:t xml:space="preserve">      </w:t>
-      </w:r>
-      <w:r>
-        <w:rPr>
-          <w:rStyle w:val="OperatorTok"/>
-        </w:rPr>
-        <w:t xml:space="preserve">&lt;</w:t>
-      </w:r>
-      <w:r>
-        <w:rPr>
-          <w:rStyle w:val="NormalTok"/>
-        </w:rPr>
-        <w:t xml:space="preserve">div</w:t>
-      </w:r>
-      <w:r>
-        <w:rPr>
-          <w:rStyle w:val="OperatorTok"/>
-        </w:rPr>
-        <w:t xml:space="preserve">&gt;</w:t>
-      </w:r>
-      <w:r>
-        <w:br w:type="textWrapping"/>
-      </w:r>
-      <w:r>
-        <w:rPr>
-          <w:rStyle w:val="NormalTok"/>
-        </w:rPr>
-        <w:t xml:space="preserve">        </w:t>
-      </w:r>
-      <w:r>
-        <w:rPr>
-          <w:rStyle w:val="OperatorTok"/>
-        </w:rPr>
-        <w:t xml:space="preserve">&lt;</w:t>
-      </w:r>
-      <w:r>
-        <w:rPr>
-          <w:rStyle w:val="NormalTok"/>
-        </w:rPr>
-        <w:t xml:space="preserve">ContentEditable</w:t>
-      </w:r>
-      <w:r>
-        <w:br w:type="textWrapping"/>
-      </w:r>
-      <w:r>
-        <w:rPr>
-          <w:rStyle w:val="NormalTok"/>
-        </w:rPr>
-        <w:t xml:space="preserve">          </w:t>
-      </w:r>
-      <w:r>
-        <w:rPr>
-          <w:rStyle w:val="NormalTok"/>
-        </w:rPr>
-        <w:t xml:space="preserve">tagName</w:t>
-      </w:r>
-      <w:r>
-        <w:rPr>
-          <w:rStyle w:val="OperatorTok"/>
-        </w:rPr>
-        <w:t xml:space="preserve">=</w:t>
-      </w:r>
-      <w:r>
-        <w:rPr>
-          <w:rStyle w:val="StringTok"/>
-        </w:rPr>
-        <w:t xml:space="preserve">'div'</w:t>
-      </w:r>
-      <w:r>
-        <w:br w:type="textWrapping"/>
-      </w:r>
-      <w:r>
-        <w:rPr>
-          <w:rStyle w:val="NormalTok"/>
-        </w:rPr>
-        <w:t xml:space="preserve">          </w:t>
-      </w:r>
-      <w:r>
-        <w:rPr>
-          <w:rStyle w:val="NormalTok"/>
-        </w:rPr>
-        <w:t xml:space="preserve">onChange</w:t>
-      </w:r>
-      <w:r>
-        <w:rPr>
-          <w:rStyle w:val="OperatorTok"/>
-        </w:rPr>
-        <w:t xml:space="preserve">={</w:t>
-      </w:r>
-      <w:r>
-        <w:rPr>
-          <w:rStyle w:val="KeywordTok"/>
-        </w:rPr>
-        <w:t xml:space="preserve">this</w:t>
-      </w:r>
-      <w:r>
-        <w:rPr>
-          <w:rStyle w:val="NormalTok"/>
-        </w:rPr>
-        <w:t xml:space="preserve">.</w:t>
-      </w:r>
-      <w:r>
-        <w:rPr>
-          <w:rStyle w:val="AttributeTok"/>
-        </w:rPr>
-        <w:t xml:space="preserve">onChange</w:t>
-      </w:r>
-      <w:r>
-        <w:rPr>
-          <w:rStyle w:val="OperatorTok"/>
-        </w:rPr>
-        <w:t xml:space="preserve">}</w:t>
-      </w:r>
-      <w:r>
-        <w:br w:type="textWrapping"/>
-      </w:r>
-      <w:r>
-        <w:rPr>
-          <w:rStyle w:val="NormalTok"/>
-        </w:rPr>
-        <w:t xml:space="preserve">          </w:t>
-      </w:r>
-      <w:r>
-        <w:rPr>
-          <w:rStyle w:val="NormalTok"/>
-        </w:rPr>
-        <w:t xml:space="preserve">html</w:t>
-      </w:r>
-      <w:r>
-        <w:rPr>
-          <w:rStyle w:val="OperatorTok"/>
-        </w:rPr>
-        <w:t xml:space="preserve">={</w:t>
-      </w:r>
-      <w:r>
-        <w:rPr>
-          <w:rStyle w:val="KeywordTok"/>
-        </w:rPr>
-        <w:t xml:space="preserve">this</w:t>
-      </w:r>
-      <w:r>
-        <w:rPr>
-          <w:rStyle w:val="NormalTok"/>
-        </w:rPr>
-        <w:t xml:space="preserve">.</w:t>
-      </w:r>
-      <w:r>
-        <w:rPr>
-          <w:rStyle w:val="VariableTok"/>
-        </w:rPr>
-        <w:t xml:space="preserve">state</w:t>
-      </w:r>
-      <w:r>
-        <w:rPr>
-          <w:rStyle w:val="NormalTok"/>
-        </w:rPr>
-        <w:t xml:space="preserve">.</w:t>
-      </w:r>
-      <w:r>
-        <w:rPr>
-          <w:rStyle w:val="AttributeTok"/>
-        </w:rPr>
-        <w:t xml:space="preserve">html</w:t>
-      </w:r>
-      <w:r>
-        <w:rPr>
-          <w:rStyle w:val="OperatorTok"/>
-        </w:rPr>
-        <w:t xml:space="preserve">}</w:t>
-      </w:r>
-      <w:r>
-        <w:br w:type="textWrapping"/>
-      </w:r>
-      <w:r>
-        <w:rPr>
-          <w:rStyle w:val="NormalTok"/>
-        </w:rPr>
-        <w:t xml:space="preserve">          </w:t>
-      </w:r>
-      <w:r>
-        <w:rPr>
-          <w:rStyle w:val="NormalTok"/>
-        </w:rPr>
-        <w:t xml:space="preserve">preventStyling</w:t>
-      </w:r>
-      <w:r>
-        <w:br w:type="textWrapping"/>
-      </w:r>
-      <w:r>
-        <w:rPr>
-          <w:rStyle w:val="NormalTok"/>
-        </w:rPr>
-        <w:t xml:space="preserve">          </w:t>
-      </w:r>
-      <w:r>
-        <w:rPr>
-          <w:rStyle w:val="NormalTok"/>
-        </w:rPr>
-        <w:t xml:space="preserve">noLinebreaks</w:t>
-      </w:r>
-      <w:r>
-        <w:br w:type="textWrapping"/>
-      </w:r>
-      <w:r>
-        <w:rPr>
-          <w:rStyle w:val="NormalTok"/>
-        </w:rPr>
-        <w:t xml:space="preserve">          </w:t>
-      </w:r>
-      <w:r>
-        <w:rPr>
-          <w:rStyle w:val="NormalTok"/>
-        </w:rPr>
-        <w:t xml:space="preserve">placeholder</w:t>
-      </w:r>
-      <w:r>
-        <w:rPr>
-          <w:rStyle w:val="OperatorTok"/>
-        </w:rPr>
-        <w:t xml:space="preserve">={</w:t>
-      </w:r>
-      <w:r>
-        <w:rPr>
-          <w:rStyle w:val="KeywordTok"/>
-        </w:rPr>
-        <w:t xml:space="preserve">this</w:t>
-      </w:r>
-      <w:r>
-        <w:rPr>
-          <w:rStyle w:val="NormalTok"/>
-        </w:rPr>
-        <w:t xml:space="preserve">.</w:t>
-      </w:r>
-      <w:r>
-        <w:rPr>
-          <w:rStyle w:val="VariableTok"/>
-        </w:rPr>
-        <w:t xml:space="preserve">state</w:t>
-      </w:r>
-      <w:r>
-        <w:rPr>
-          <w:rStyle w:val="NormalTok"/>
-        </w:rPr>
-        <w:t xml:space="preserve">.</w:t>
-      </w:r>
-      <w:r>
-        <w:rPr>
-          <w:rStyle w:val="AttributeTok"/>
-        </w:rPr>
-        <w:t xml:space="preserve">placeholder</w:t>
-      </w:r>
-      <w:r>
-        <w:rPr>
-          <w:rStyle w:val="OperatorTok"/>
-        </w:rPr>
-        <w:t xml:space="preserve">}</w:t>
-      </w:r>
-      <w:r>
-        <w:br w:type="textWrapping"/>
-      </w:r>
-      <w:r>
-        <w:rPr>
-          <w:rStyle w:val="NormalTok"/>
-        </w:rPr>
-        <w:t xml:space="preserve">          </w:t>
-      </w:r>
-      <w:r>
-        <w:rPr>
-          <w:rStyle w:val="NormalTok"/>
-        </w:rPr>
-        <w:t xml:space="preserve">placeholderText</w:t>
-      </w:r>
-      <w:r>
-        <w:rPr>
-          <w:rStyle w:val="OperatorTok"/>
-        </w:rPr>
-        <w:t xml:space="preserve">=</w:t>
-      </w:r>
-      <w:r>
-        <w:rPr>
-          <w:rStyle w:val="StringTok"/>
-        </w:rPr>
-        <w:t xml:space="preserve">'Your Name'</w:t>
-      </w:r>
-      <w:r>
-        <w:br w:type="textWrapping"/>
-      </w:r>
-      <w:r>
-        <w:rPr>
-          <w:rStyle w:val="NormalTok"/>
-        </w:rPr>
-        <w:t xml:space="preserve">          </w:t>
-      </w:r>
-      <w:r>
-        <w:rPr>
-          <w:rStyle w:val="NormalTok"/>
-        </w:rPr>
-        <w:t xml:space="preserve">editing</w:t>
-      </w:r>
-      <w:r>
-        <w:rPr>
-          <w:rStyle w:val="OperatorTok"/>
-        </w:rPr>
-        <w:t xml:space="preserve">={</w:t>
-      </w:r>
-      <w:r>
-        <w:rPr>
-          <w:rStyle w:val="KeywordTok"/>
-        </w:rPr>
-        <w:t xml:space="preserve">this</w:t>
-      </w:r>
-      <w:r>
-        <w:rPr>
-          <w:rStyle w:val="NormalTok"/>
-        </w:rPr>
-        <w:t xml:space="preserve">.</w:t>
-      </w:r>
-      <w:r>
-        <w:rPr>
-          <w:rStyle w:val="VariableTok"/>
-        </w:rPr>
-        <w:t xml:space="preserve">state</w:t>
-      </w:r>
-      <w:r>
-        <w:rPr>
-          <w:rStyle w:val="NormalTok"/>
-        </w:rPr>
-        <w:t xml:space="preserve">.</w:t>
-      </w:r>
-      <w:r>
-        <w:rPr>
-          <w:rStyle w:val="AttributeTok"/>
-        </w:rPr>
-        <w:t xml:space="preserve">editing</w:t>
-      </w:r>
-      <w:r>
-        <w:rPr>
-          <w:rStyle w:val="OperatorTok"/>
-        </w:rPr>
-        <w:t xml:space="preserve">}</w:t>
-      </w:r>
-      <w:r>
-        <w:br w:type="textWrapping"/>
-      </w:r>
-      <w:r>
-        <w:rPr>
-          <w:rStyle w:val="NormalTok"/>
-        </w:rPr>
-        <w:t xml:space="preserve">        </w:t>
-      </w:r>
-      <w:r>
-        <w:rPr>
-          <w:rStyle w:val="SpecialStringTok"/>
-        </w:rPr>
-        <w:t xml:space="preserve">/&gt;</w:t>
-      </w:r>
-      <w:r>
-        <w:br w:type="textWrapping"/>
-      </w:r>
-      <w:r>
-        <w:rPr>
-          <w:rStyle w:val="SpecialStringTok"/>
-        </w:rPr>
-        <w:t xml:space="preserve">        &lt;button onClick={this.enableEditing}&gt;</w:t>
-      </w:r>
-      <w:r>
-        <w:br w:type="textWrapping"/>
-      </w:r>
-      <w:r>
-        <w:rPr>
-          <w:rStyle w:val="SpecialStringTok"/>
-        </w:rPr>
-        <w:t xml:space="preserve">          Enable Editing</w:t>
-      </w:r>
-      <w:r>
-        <w:br w:type="textWrapping"/>
-      </w:r>
-      <w:r>
-        <w:rPr>
-          <w:rStyle w:val="SpecialStringTok"/>
-        </w:rPr>
-        <w:t xml:space="preserve">        &lt;/button</w:t>
-      </w:r>
-      <w:r>
-        <w:rPr>
-          <w:rStyle w:val="OperatorTok"/>
-        </w:rPr>
-        <w:t xml:space="preserve">&gt;</w:t>
-      </w:r>
-      <w:r>
-        <w:br w:type="textWrapping"/>
-      </w:r>
-      <w:r>
-        <w:rPr>
-          <w:rStyle w:val="NormalTok"/>
-        </w:rPr>
-        <w:t xml:space="preserve">      </w:t>
-      </w:r>
-      <w:r>
-        <w:rPr>
-          <w:rStyle w:val="OperatorTok"/>
-        </w:rPr>
-        <w:t xml:space="preserve">&lt;</w:t>
-      </w:r>
-      <w:r>
-        <w:rPr>
-          <w:rStyle w:val="SpecialStringTok"/>
-        </w:rPr>
-        <w:t xml:space="preserve">/div&gt;</w:t>
-      </w:r>
-      <w:r>
-        <w:br w:type="textWrapping"/>
-      </w:r>
-      <w:r>
-        <w:rPr>
-          <w:rStyle w:val="SpecialStringTok"/>
-        </w:rPr>
-        <w:t xml:space="preserve">    </w:t>
-      </w:r>
-      <w:r>
-        <w:rPr>
-          <w:rStyle w:val="SpecialCharTok"/>
-        </w:rPr>
-        <w:t xml:space="preserve">)</w:t>
-      </w:r>
-      <w:r>
-        <w:rPr>
-          <w:rStyle w:val="SpecialStringTok"/>
-        </w:rPr>
-        <w:t xml:space="preserve">;</w:t>
-      </w:r>
-      <w:r>
-        <w:br w:type="textWrapping"/>
-      </w:r>
-      <w:r>
-        <w:rPr>
-          <w:rStyle w:val="SpecialStringTok"/>
-        </w:rPr>
-        <w:t xml:space="preserve">  },</w:t>
-      </w:r>
-      <w:r>
-        <w:br w:type="textWrapping"/>
-      </w:r>
-      <w:r>
-        <w:br w:type="textWrapping"/>
-      </w:r>
-      <w:r>
-        <w:rPr>
-          <w:rStyle w:val="SpecialStringTok"/>
-        </w:rPr>
-        <w:t xml:space="preserve">  onChange: function</w:t>
-      </w:r>
-      <w:r>
-        <w:rPr>
-          <w:rStyle w:val="SpecialCharTok"/>
-        </w:rPr>
-        <w:t xml:space="preserve">(</w:t>
-      </w:r>
-      <w:r>
-        <w:rPr>
-          <w:rStyle w:val="SpecialStringTok"/>
-        </w:rPr>
-        <w:t xml:space="preserve">textContent, setPlaceholder</w:t>
-      </w:r>
-      <w:r>
-        <w:rPr>
-          <w:rStyle w:val="SpecialCharTok"/>
-        </w:rPr>
-        <w:t xml:space="preserve">)</w:t>
-      </w:r>
-      <w:r>
-        <w:rPr>
-          <w:rStyle w:val="SpecialStringTok"/>
-        </w:rPr>
-        <w:t xml:space="preserve"> {</w:t>
-      </w:r>
-      <w:r>
-        <w:br w:type="textWrapping"/>
-      </w:r>
-      <w:r>
-        <w:rPr>
-          <w:rStyle w:val="SpecialStringTok"/>
-        </w:rPr>
-        <w:t xml:space="preserve">    if </w:t>
-      </w:r>
-      <w:r>
-        <w:rPr>
-          <w:rStyle w:val="SpecialCharTok"/>
-        </w:rPr>
-        <w:t xml:space="preserve">(</w:t>
-      </w:r>
-      <w:r>
-        <w:rPr>
-          <w:rStyle w:val="SpecialStringTok"/>
-        </w:rPr>
-        <w:t xml:space="preserve">setPlaceholder</w:t>
-      </w:r>
-      <w:r>
-        <w:rPr>
-          <w:rStyle w:val="SpecialCharTok"/>
-        </w:rPr>
-        <w:t xml:space="preserve">)</w:t>
-      </w:r>
-      <w:r>
-        <w:rPr>
-          <w:rStyle w:val="SpecialStringTok"/>
-        </w:rPr>
-        <w:t xml:space="preserve"> {</w:t>
-      </w:r>
-      <w:r>
-        <w:br w:type="textWrapping"/>
-      </w:r>
-      <w:r>
-        <w:rPr>
-          <w:rStyle w:val="SpecialStringTok"/>
-        </w:rPr>
-        <w:t xml:space="preserve">      this.setState</w:t>
-      </w:r>
-      <w:r>
-        <w:rPr>
-          <w:rStyle w:val="SpecialCharTok"/>
-        </w:rPr>
-        <w:t xml:space="preserve">(</w:t>
-      </w:r>
-      <w:r>
-        <w:rPr>
-          <w:rStyle w:val="SpecialStringTok"/>
-        </w:rPr>
-        <w:t xml:space="preserve">{</w:t>
-      </w:r>
-      <w:r>
-        <w:br w:type="textWrapping"/>
-      </w:r>
-      <w:r>
-        <w:rPr>
-          <w:rStyle w:val="SpecialStringTok"/>
-        </w:rPr>
-        <w:t xml:space="preserve">        placeholder: true,</w:t>
-      </w:r>
-      <w:r>
-        <w:br w:type="textWrapping"/>
-      </w:r>
-      <w:r>
-        <w:rPr>
-          <w:rStyle w:val="SpecialStringTok"/>
-        </w:rPr>
-        <w:t xml:space="preserve">        html: ''</w:t>
-      </w:r>
-      <w:r>
-        <w:br w:type="textWrapping"/>
-      </w:r>
-      <w:r>
-        <w:rPr>
-          <w:rStyle w:val="SpecialStringTok"/>
-        </w:rPr>
-        <w:t xml:space="preserve">      }</w:t>
-      </w:r>
-      <w:r>
-        <w:rPr>
-          <w:rStyle w:val="SpecialCharTok"/>
-        </w:rPr>
-        <w:t xml:space="preserve">)</w:t>
-      </w:r>
-      <w:r>
-        <w:br w:type="textWrapping"/>
-      </w:r>
-      <w:r>
-        <w:rPr>
-          <w:rStyle w:val="SpecialStringTok"/>
-        </w:rPr>
-        <w:t xml:space="preserve">    } else {</w:t>
-      </w:r>
-      <w:r>
-        <w:br w:type="textWrapping"/>
-      </w:r>
-      <w:r>
-        <w:rPr>
-          <w:rStyle w:val="SpecialStringTok"/>
-        </w:rPr>
-        <w:t xml:space="preserve">      this.setState</w:t>
-      </w:r>
-      <w:r>
-        <w:rPr>
-          <w:rStyle w:val="SpecialCharTok"/>
-        </w:rPr>
-        <w:t xml:space="preserve">(</w:t>
-      </w:r>
-      <w:r>
-        <w:rPr>
-          <w:rStyle w:val="SpecialStringTok"/>
-        </w:rPr>
-        <w:t xml:space="preserve">{</w:t>
-      </w:r>
-      <w:r>
-        <w:br w:type="textWrapping"/>
-      </w:r>
-      <w:r>
-        <w:rPr>
-          <w:rStyle w:val="SpecialStringTok"/>
-        </w:rPr>
-        <w:t xml:space="preserve">        placeholder: false,</w:t>
-      </w:r>
-      <w:r>
-        <w:br w:type="textWrapping"/>
-      </w:r>
-      <w:r>
-        <w:rPr>
-          <w:rStyle w:val="SpecialStringTok"/>
-        </w:rPr>
-        <w:t xml:space="preserve">        html: textContent</w:t>
-      </w:r>
-      <w:r>
-        <w:br w:type="textWrapping"/>
-      </w:r>
-      <w:r>
-        <w:rPr>
-          <w:rStyle w:val="SpecialStringTok"/>
-        </w:rPr>
-        <w:t xml:space="preserve">      }</w:t>
-      </w:r>
-      <w:r>
-        <w:rPr>
-          <w:rStyle w:val="SpecialCharTok"/>
-        </w:rPr>
-        <w:t xml:space="preserve">)</w:t>
-      </w:r>
-      <w:r>
-        <w:br w:type="textWrapping"/>
-      </w:r>
-      <w:r>
-        <w:rPr>
-          <w:rStyle w:val="SpecialStringTok"/>
-        </w:rPr>
-        <w:t xml:space="preserve">    }</w:t>
-      </w:r>
-      <w:r>
-        <w:br w:type="textWrapping"/>
-      </w:r>
-      <w:r>
-        <w:rPr>
-          <w:rStyle w:val="SpecialStringTok"/>
-        </w:rPr>
-        <w:t xml:space="preserve">  },</w:t>
-      </w:r>
-      <w:r>
-        <w:br w:type="textWrapping"/>
-      </w:r>
-      <w:r>
-        <w:br w:type="textWrapping"/>
-      </w:r>
-      <w:r>
-        <w:rPr>
-          <w:rStyle w:val="SpecialStringTok"/>
-        </w:rPr>
-        <w:t xml:space="preserve">  enableEditing: function</w:t>
-      </w:r>
-      <w:r>
-        <w:rPr>
-          <w:rStyle w:val="SpecialCharTok"/>
-        </w:rPr>
-        <w:t xml:space="preserve">()</w:t>
-      </w:r>
-      <w:r>
-        <w:rPr>
-          <w:rStyle w:val="SpecialStringTok"/>
-        </w:rPr>
-        <w:t xml:space="preserve">{</w:t>
-      </w:r>
-      <w:r>
-        <w:br w:type="textWrapping"/>
-      </w:r>
-      <w:r>
-        <w:rPr>
-          <w:rStyle w:val="SpecialStringTok"/>
-        </w:rPr>
-        <w:t xml:space="preserve">    // set your contenteditable field into editing mode.</w:t>
-      </w:r>
-      <w:r>
-        <w:br w:type="textWrapping"/>
-      </w:r>
-      <w:r>
-        <w:rPr>
-          <w:rStyle w:val="SpecialStringTok"/>
-        </w:rPr>
-        <w:t xml:space="preserve">    this.setState</w:t>
-      </w:r>
-      <w:r>
-        <w:rPr>
-          <w:rStyle w:val="SpecialCharTok"/>
-        </w:rPr>
-        <w:t xml:space="preserve">(</w:t>
-      </w:r>
-      <w:r>
-        <w:rPr>
-          <w:rStyle w:val="SpecialStringTok"/>
-        </w:rPr>
-        <w:t xml:space="preserve">{ editing: true }</w:t>
-      </w:r>
-      <w:r>
-        <w:rPr>
-          <w:rStyle w:val="SpecialCharTok"/>
-        </w:rPr>
-        <w:t xml:space="preserve">)</w:t>
-      </w:r>
-      <w:r>
-        <w:rPr>
-          <w:rStyle w:val="SpecialStringTok"/>
-        </w:rPr>
-        <w:t xml:space="preserve">;</w:t>
-      </w:r>
-      <w:r>
-        <w:br w:type="textWrapping"/>
-      </w:r>
-      <w:r>
-        <w:rPr>
-          <w:rStyle w:val="SpecialStringTok"/>
-        </w:rPr>
-        <w:t xml:space="preserve">  }</w:t>
-      </w:r>
-      <w:r>
-        <w:br w:type="textWrapping"/>
-      </w:r>
-      <w:r>
-        <w:br w:type="textWrapping"/>
-      </w:r>
-      <w:r>
-        <w:rPr>
-          <w:rStyle w:val="SpecialStringTok"/>
-        </w:rPr>
-        <w:t xml:space="preserve">}</w:t>
-      </w:r>
-      <w:r>
-        <w:rPr>
-          <w:rStyle w:val="SpecialCharTok"/>
-        </w:rPr>
-        <w:t xml:space="preserve">)</w:t>
-      </w:r>
-      <w:r>
-        <w:rPr>
-          <w:rStyle w:val="SpecialStringTok"/>
-        </w:rPr>
-        <w:t xml:space="preserve">;</w:t>
-      </w:r>
-    </w:p>
-    <w:p>
-      <w:pPr>
-        <w:pStyle w:val="Heading2"/>
-      </w:pPr>
-      <w:bookmarkStart w:id="26" w:name="tests"/>
-      <w:bookmarkEnd w:id="26"/>
-      <w:r>
-        <w:t xml:space="preserve">Tests</w:t>
-      </w:r>
-    </w:p>
-    <w:p>
-      <w:pPr>
-        <w:pStyle w:val="SourceCode"/>
-      </w:pPr>
-      <w:r>
-        <w:rPr>
-          <w:rStyle w:val="VerbatimChar"/>
-        </w:rPr>
-        <w:t xml:space="preserve">make test</w:t>
+        <w:t xml:space="preserve">6. Список использованных источников</w:t>
       </w:r>
     </w:p>
     <w:sectPr>
       <w:type w:val="nextPage"/>
       <w:pgSz w:w="12240" w:h="15840"/>
-      <w:pgMar w:left="1701" w:right="1417" w:header="0" w:top="720" w:footer="0" w:bottom="720" w:gutter="0"/>
+      <w:pgMar w:left="1701" w:right="567" w:header="0" w:top="1134" w:footer="0" w:bottom="1134" w:gutter="0"/>
       <w:pgNumType w:fmt="decimal"/>
       <w:formProt w:val="false"/>
       <w:textDirection w:val="lrTb"/>
@@ -2249,7 +868,7 @@
     </w:lvl>
   </w:abstractNum>
   <w:abstractNum w:abstractNumId="990">
-    <w:nsid w:val="525fe86d"/>
+    <w:nsid w:val="19d37fe2"/>
     <w:multiLevelType w:val="multilevel"/>
     <w:lvl w:ilvl="0">
       <w:numFmt w:val="bullet"/>
@@ -2951,6 +1570,153 @@
       <w:rFonts w:cs="Symbol"/>
     </w:rPr>
   </w:style>
+  <w:style w:type="character" w:styleId="ListLabel22">
+    <w:name w:val="ListLabel 22"/>
+    <w:qFormat/>
+    <w:rPr>
+      <w:rFonts w:cs="Symbol"/>
+    </w:rPr>
+  </w:style>
+  <w:style w:type="character" w:styleId="ListLabel23">
+    <w:name w:val="ListLabel 23"/>
+    <w:qFormat/>
+    <w:rPr>
+      <w:rFonts w:cs="Symbol"/>
+    </w:rPr>
+  </w:style>
+  <w:style w:type="character" w:styleId="ListLabel24">
+    <w:name w:val="ListLabel 24"/>
+    <w:qFormat/>
+    <w:rPr>
+      <w:rFonts w:cs="Symbol"/>
+    </w:rPr>
+  </w:style>
+  <w:style w:type="character" w:styleId="ListLabel25">
+    <w:name w:val="ListLabel 25"/>
+    <w:qFormat/>
+    <w:rPr>
+      <w:rFonts w:cs="Symbol"/>
+    </w:rPr>
+  </w:style>
+  <w:style w:type="character" w:styleId="ListLabel26">
+    <w:name w:val="ListLabel 26"/>
+    <w:qFormat/>
+    <w:rPr>
+      <w:rFonts w:cs="Symbol"/>
+    </w:rPr>
+  </w:style>
+  <w:style w:type="character" w:styleId="ListLabel27">
+    <w:name w:val="ListLabel 27"/>
+    <w:qFormat/>
+    <w:rPr>
+      <w:rFonts w:cs="Symbol"/>
+    </w:rPr>
+  </w:style>
+  <w:style w:type="character" w:styleId="ListLabel28">
+    <w:name w:val="ListLabel 28"/>
+    <w:qFormat/>
+    <w:rPr>
+      <w:rFonts w:cs="Symbol"/>
+    </w:rPr>
+  </w:style>
+  <w:style w:type="character" w:styleId="ListLabel29">
+    <w:name w:val="ListLabel 29"/>
+    <w:qFormat/>
+    <w:rPr>
+      <w:rFonts w:cs="Symbol"/>
+    </w:rPr>
+  </w:style>
+  <w:style w:type="character" w:styleId="ListLabel30">
+    <w:name w:val="ListLabel 30"/>
+    <w:qFormat/>
+    <w:rPr>
+      <w:rFonts w:cs="Symbol"/>
+    </w:rPr>
+  </w:style>
+  <w:style w:type="character" w:styleId="ListLabel31">
+    <w:name w:val="ListLabel 31"/>
+    <w:qFormat/>
+    <w:rPr>
+      <w:rFonts w:cs="Symbol"/>
+    </w:rPr>
+  </w:style>
+  <w:style w:type="character" w:styleId="ListLabel32">
+    <w:name w:val="ListLabel 32"/>
+    <w:qFormat/>
+    <w:rPr>
+      <w:rFonts w:cs="Symbol"/>
+    </w:rPr>
+  </w:style>
+  <w:style w:type="character" w:styleId="ListLabel33">
+    <w:name w:val="ListLabel 33"/>
+    <w:qFormat/>
+    <w:rPr>
+      <w:rFonts w:cs="Symbol"/>
+    </w:rPr>
+  </w:style>
+  <w:style w:type="character" w:styleId="ListLabel34">
+    <w:name w:val="ListLabel 34"/>
+    <w:qFormat/>
+    <w:rPr>
+      <w:rFonts w:cs="Symbol"/>
+    </w:rPr>
+  </w:style>
+  <w:style w:type="character" w:styleId="ListLabel35">
+    <w:name w:val="ListLabel 35"/>
+    <w:qFormat/>
+    <w:rPr>
+      <w:rFonts w:cs="Symbol"/>
+    </w:rPr>
+  </w:style>
+  <w:style w:type="character" w:styleId="ListLabel36">
+    <w:name w:val="ListLabel 36"/>
+    <w:qFormat/>
+    <w:rPr>
+      <w:rFonts w:cs="Symbol"/>
+    </w:rPr>
+  </w:style>
+  <w:style w:type="character" w:styleId="ListLabel37">
+    <w:name w:val="ListLabel 37"/>
+    <w:qFormat/>
+    <w:rPr>
+      <w:rFonts w:cs="Symbol"/>
+    </w:rPr>
+  </w:style>
+  <w:style w:type="character" w:styleId="ListLabel38">
+    <w:name w:val="ListLabel 38"/>
+    <w:qFormat/>
+    <w:rPr>
+      <w:rFonts w:cs="Symbol"/>
+    </w:rPr>
+  </w:style>
+  <w:style w:type="character" w:styleId="ListLabel39">
+    <w:name w:val="ListLabel 39"/>
+    <w:qFormat/>
+    <w:rPr>
+      <w:rFonts w:cs="Symbol"/>
+    </w:rPr>
+  </w:style>
+  <w:style w:type="character" w:styleId="ListLabel40">
+    <w:name w:val="ListLabel 40"/>
+    <w:qFormat/>
+    <w:rPr>
+      <w:rFonts w:cs="Symbol"/>
+    </w:rPr>
+  </w:style>
+  <w:style w:type="character" w:styleId="ListLabel41">
+    <w:name w:val="ListLabel 41"/>
+    <w:qFormat/>
+    <w:rPr>
+      <w:rFonts w:cs="Symbol"/>
+    </w:rPr>
+  </w:style>
+  <w:style w:type="character" w:styleId="ListLabel42">
+    <w:name w:val="ListLabel 42"/>
+    <w:qFormat/>
+    <w:rPr>
+      <w:rFonts w:cs="Symbol"/>
+    </w:rPr>
+  </w:style>
   <w:style w:type="paragraph" w:styleId="Style10">
     <w:name w:val="Заголовок"/>
     <w:basedOn w:val="Normal"/>
@@ -2972,7 +1738,7 @@
     <w:link w:val="BodyTextChar"/>
     <w:qFormat/>
     <w:pPr>
-      <w:spacing w:lineRule="auto" w:line="360" w:before="0" w:after="0"/>
+      <w:spacing w:lineRule="auto" w:line="360" w:before="352" w:after="352"/>
       <w:ind w:left="0" w:right="0" w:firstLine="567"/>
       <w:jc w:val="both"/>
     </w:pPr>
@@ -3180,7 +1946,7 @@
     <w:basedOn w:val="Style13"/>
     <w:qFormat/>
     <w:pPr>
-      <w:spacing w:lineRule="auto" w:line="360" w:before="0" w:after="283"/>
+      <w:spacing w:lineRule="auto" w:line="360" w:before="0" w:after="0"/>
       <w:jc w:val="center"/>
     </w:pPr>
     <w:rPr>

</xml_diff>